<commit_message>
Added ctrl+t as a shortcut for "continue autotracking" function
</commit_message>
<xml_diff>
--- a/documentation/DTrack Keyboard Shortcuts.docx
+++ b/documentation/DTrack Keyboard Shortcuts.docx
@@ -2060,8 +2060,6 @@
               </w:rPr>
               <w:t>object</w:t>
             </w:r>
-            <w:bookmarkStart w:id="0" w:name="_GoBack"/>
-            <w:bookmarkEnd w:id="0"/>
             <w:r>
               <w:rPr>
                 <w:sz w:val="20"/>
@@ -2209,6 +2207,75 @@
                 <w:szCs w:val="20"/>
               </w:rPr>
               <w:t>Save current frame as JPEG</w:t>
+            </w:r>
+          </w:p>
+        </w:tc>
+      </w:tr>
+      <w:tr>
+        <w:tc>
+          <w:tcPr>
+            <w:tcW w:w="2122" w:type="dxa"/>
+            <w:vAlign w:val="center"/>
+          </w:tcPr>
+          <w:p>
+            <w:pPr>
+              <w:rPr>
+                <w:sz w:val="20"/>
+                <w:szCs w:val="20"/>
+              </w:rPr>
+            </w:pPr>
+            <w:r>
+              <w:rPr>
+                <w:sz w:val="20"/>
+                <w:szCs w:val="20"/>
+              </w:rPr>
+              <w:t>Ctrl + T</w:t>
+            </w:r>
+          </w:p>
+        </w:tc>
+        <w:tc>
+          <w:tcPr>
+            <w:tcW w:w="3016" w:type="dxa"/>
+            <w:vAlign w:val="center"/>
+          </w:tcPr>
+          <w:p>
+            <w:pPr>
+              <w:rPr>
+                <w:sz w:val="20"/>
+                <w:szCs w:val="20"/>
+              </w:rPr>
+            </w:pPr>
+            <w:r>
+              <w:rPr>
+                <w:sz w:val="20"/>
+                <w:szCs w:val="20"/>
+              </w:rPr>
+              <w:t xml:space="preserve">Continue </w:t>
+            </w:r>
+            <w:proofErr w:type="spellStart"/>
+            <w:r>
+              <w:rPr>
+                <w:sz w:val="20"/>
+                <w:szCs w:val="20"/>
+              </w:rPr>
+              <w:t>autotracking</w:t>
+            </w:r>
+            <w:proofErr w:type="spellEnd"/>
+            <w:r>
+              <w:rPr>
+                <w:sz w:val="20"/>
+                <w:szCs w:val="20"/>
+              </w:rPr>
+              <w:t xml:space="preserve"> from this frame </w:t>
+            </w:r>
+            <w:bookmarkStart w:id="0" w:name="_GoBack"/>
+            <w:bookmarkEnd w:id="0"/>
+            <w:r>
+              <w:rPr>
+                <w:sz w:val="20"/>
+                <w:szCs w:val="20"/>
+              </w:rPr>
+              <w:t>with previous settings</w:t>
             </w:r>
           </w:p>
         </w:tc>
@@ -3327,7 +3394,7 @@
 </file>
 
 <file path=customXml/itemProps1.xml><?xml version="1.0" encoding="utf-8"?>
-<ds:datastoreItem xmlns:ds="http://schemas.openxmlformats.org/officeDocument/2006/customXml" ds:itemID="{84A5A3AF-8348-47EC-BF0B-0E4F1D43A3E1}">
+<ds:datastoreItem xmlns:ds="http://schemas.openxmlformats.org/officeDocument/2006/customXml" ds:itemID="{E196BD88-AB96-4722-956B-117167D13EB3}">
   <ds:schemaRefs>
     <ds:schemaRef ds:uri="http://schemas.openxmlformats.org/officeDocument/2006/bibliography"/>
   </ds:schemaRefs>

</xml_diff>